<commit_message>
Assignment A2 changes and schedule changes
</commit_message>
<xml_diff>
--- a/Schedule/Schedule_2022.docx
+++ b/Schedule/Schedule_2022.docx
@@ -538,15 +538,7 @@
                 <w:sz w:val="20"/>
                 <w:szCs w:val="20"/>
               </w:rPr>
-              <w:t>Software Requirements, Vision, Use Case Model, Supp</w:t>
-            </w:r>
-            <w:r>
-              <w:rPr>
-                <w:rFonts w:ascii="Times New Roman" w:eastAsia="Times New Roman" w:hAnsi="Times New Roman" w:cs="Times New Roman"/>
-                <w:sz w:val="20"/>
-                <w:szCs w:val="20"/>
-              </w:rPr>
-              <w:t>lementary Specification, Glossary</w:t>
+              <w:t>Software Requirements, Vision, Use Case Model, Supplementary Specification, Glossary</w:t>
             </w:r>
           </w:p>
         </w:tc>
@@ -932,16 +924,7 @@
                 <w:sz w:val="20"/>
                 <w:szCs w:val="20"/>
               </w:rPr>
-              <w:t>Elaboration – Ite</w:t>
-            </w:r>
-            <w:r>
-              <w:rPr>
-                <w:rFonts w:ascii="Times New Roman" w:eastAsia="Times New Roman" w:hAnsi="Times New Roman" w:cs="Times New Roman"/>
-                <w:b/>
-                <w:sz w:val="20"/>
-                <w:szCs w:val="20"/>
-              </w:rPr>
-              <w:t xml:space="preserve">ration 1.1: </w:t>
+              <w:t xml:space="preserve">Elaboration – Iteration 1.1: </w:t>
             </w:r>
             <w:r>
               <w:rPr>
@@ -1143,16 +1126,6 @@
                 <w:szCs w:val="20"/>
               </w:rPr>
             </w:pPr>
-            <w:r>
-              <w:rPr>
-                <w:rFonts w:ascii="Times New Roman" w:eastAsia="Times New Roman" w:hAnsi="Times New Roman" w:cs="Times New Roman"/>
-                <w:b/>
-                <w:sz w:val="20"/>
-                <w:szCs w:val="20"/>
-                <w:highlight w:val="yellow"/>
-              </w:rPr>
-              <w:t>Assignment A1</w:t>
-            </w:r>
           </w:p>
         </w:tc>
       </w:tr>
@@ -1218,57 +1191,13 @@
             <w:pPr>
               <w:rPr>
                 <w:rFonts w:ascii="Times New Roman" w:eastAsia="Times New Roman" w:hAnsi="Times New Roman" w:cs="Times New Roman"/>
+                <w:b/>
                 <w:sz w:val="20"/>
                 <w:szCs w:val="20"/>
               </w:rPr>
             </w:pPr>
             <w:bookmarkStart w:id="0" w:name="_heading=h.gjdgxs" w:colFirst="0" w:colLast="0"/>
             <w:bookmarkEnd w:id="0"/>
-            <w:r>
-              <w:rPr>
-                <w:rFonts w:ascii="Times New Roman" w:eastAsia="Times New Roman" w:hAnsi="Times New Roman" w:cs="Times New Roman"/>
-                <w:sz w:val="20"/>
-                <w:szCs w:val="20"/>
-              </w:rPr>
-              <w:t>SOA exercises</w:t>
-            </w:r>
-          </w:p>
-          <w:p>
-            <w:pPr>
-              <w:rPr>
-                <w:rFonts w:ascii="Times New Roman" w:eastAsia="Times New Roman" w:hAnsi="Times New Roman" w:cs="Times New Roman"/>
-                <w:b/>
-                <w:sz w:val="20"/>
-                <w:szCs w:val="20"/>
-              </w:rPr>
-            </w:pPr>
-            <w:r>
-              <w:rPr>
-                <w:rFonts w:ascii="Times New Roman" w:eastAsia="Times New Roman" w:hAnsi="Times New Roman" w:cs="Times New Roman"/>
-                <w:b/>
-                <w:sz w:val="20"/>
-                <w:szCs w:val="20"/>
-              </w:rPr>
-              <w:t>Assignment A2</w:t>
-            </w:r>
-            <w:r>
-              <w:rPr>
-                <w:rFonts w:ascii="Times New Roman" w:eastAsia="Times New Roman" w:hAnsi="Times New Roman" w:cs="Times New Roman"/>
-                <w:sz w:val="20"/>
-                <w:szCs w:val="20"/>
-              </w:rPr>
-              <w:t xml:space="preserve"> – presentation and discussion</w:t>
-            </w:r>
-          </w:p>
-          <w:p>
-            <w:pPr>
-              <w:rPr>
-                <w:rFonts w:ascii="Times New Roman" w:eastAsia="Times New Roman" w:hAnsi="Times New Roman" w:cs="Times New Roman"/>
-                <w:b/>
-                <w:sz w:val="20"/>
-                <w:szCs w:val="20"/>
-              </w:rPr>
-            </w:pPr>
           </w:p>
           <w:p>
             <w:pPr>
@@ -1393,40 +1322,6 @@
                 <w:szCs w:val="20"/>
               </w:rPr>
             </w:pPr>
-            <w:r>
-              <w:rPr>
-                <w:rFonts w:ascii="Times New Roman" w:eastAsia="Times New Roman" w:hAnsi="Times New Roman" w:cs="Times New Roman"/>
-                <w:sz w:val="20"/>
-                <w:szCs w:val="20"/>
-              </w:rPr>
-              <w:t xml:space="preserve">XML basics – exercises </w:t>
-            </w:r>
-          </w:p>
-          <w:p>
-            <w:pPr>
-              <w:rPr>
-                <w:rFonts w:ascii="Times New Roman" w:eastAsia="Times New Roman" w:hAnsi="Times New Roman" w:cs="Times New Roman"/>
-                <w:sz w:val="20"/>
-                <w:szCs w:val="20"/>
-              </w:rPr>
-            </w:pPr>
-            <w:r>
-              <w:rPr>
-                <w:rFonts w:ascii="Times New Roman" w:eastAsia="Times New Roman" w:hAnsi="Times New Roman" w:cs="Times New Roman"/>
-                <w:b/>
-                <w:sz w:val="20"/>
-                <w:szCs w:val="20"/>
-              </w:rPr>
-              <w:t xml:space="preserve">Assignment A2 – </w:t>
-            </w:r>
-            <w:r>
-              <w:rPr>
-                <w:rFonts w:ascii="Times New Roman" w:eastAsia="Times New Roman" w:hAnsi="Times New Roman" w:cs="Times New Roman"/>
-                <w:sz w:val="20"/>
-                <w:szCs w:val="20"/>
-              </w:rPr>
-              <w:t>progress and discussion</w:t>
-            </w:r>
           </w:p>
         </w:tc>
         <w:tc>
@@ -1442,50 +1337,6 @@
                 <w:szCs w:val="20"/>
               </w:rPr>
             </w:pPr>
-            <w:r>
-              <w:rPr>
-                <w:rFonts w:ascii="Times New Roman" w:eastAsia="Times New Roman" w:hAnsi="Times New Roman" w:cs="Times New Roman"/>
-                <w:b/>
-                <w:sz w:val="20"/>
-                <w:szCs w:val="20"/>
-              </w:rPr>
-              <w:t>Project Deliverable 3</w:t>
-            </w:r>
-            <w:r>
-              <w:rPr>
-                <w:rFonts w:ascii="Times New Roman" w:eastAsia="Times New Roman" w:hAnsi="Times New Roman" w:cs="Times New Roman"/>
-                <w:sz w:val="20"/>
-                <w:szCs w:val="20"/>
-              </w:rPr>
-              <w:t xml:space="preserve"> – presentation and discussion</w:t>
-            </w:r>
-          </w:p>
-          <w:p>
-            <w:pPr>
-              <w:rPr>
-                <w:rFonts w:ascii="Times New Roman" w:eastAsia="Times New Roman" w:hAnsi="Times New Roman" w:cs="Times New Roman"/>
-                <w:b/>
-                <w:sz w:val="20"/>
-                <w:szCs w:val="20"/>
-              </w:rPr>
-            </w:pPr>
-            <w:r>
-              <w:rPr>
-                <w:rFonts w:ascii="Times New Roman" w:eastAsia="Times New Roman" w:hAnsi="Times New Roman" w:cs="Times New Roman"/>
-                <w:b/>
-                <w:sz w:val="20"/>
-                <w:szCs w:val="20"/>
-              </w:rPr>
-              <w:t xml:space="preserve">Elaboration – Iteration 1.2: </w:t>
-            </w:r>
-            <w:r>
-              <w:rPr>
-                <w:rFonts w:ascii="Times New Roman" w:eastAsia="Times New Roman" w:hAnsi="Times New Roman" w:cs="Times New Roman"/>
-                <w:sz w:val="20"/>
-                <w:szCs w:val="20"/>
-              </w:rPr>
-              <w:t>Design Model (UML sequence, collaboration diagrams, UML class diagrams, design patterns), Data Model</w:t>
-            </w:r>
           </w:p>
         </w:tc>
         <w:tc>
@@ -1501,6 +1352,16 @@
                 <w:szCs w:val="20"/>
               </w:rPr>
             </w:pPr>
+            <w:r>
+              <w:rPr>
+                <w:rFonts w:ascii="Times New Roman" w:eastAsia="Times New Roman" w:hAnsi="Times New Roman" w:cs="Times New Roman"/>
+                <w:b/>
+                <w:sz w:val="20"/>
+                <w:szCs w:val="20"/>
+                <w:highlight w:val="yellow"/>
+              </w:rPr>
+              <w:t>Assignment A1</w:t>
+            </w:r>
           </w:p>
         </w:tc>
       </w:tr>
@@ -1554,15 +1415,7 @@
                 <w:sz w:val="20"/>
                 <w:szCs w:val="20"/>
               </w:rPr>
-              <w:t>Concurrency (Optimistic/Pessimistic )  Presentation patterns (Page/Fr</w:t>
-            </w:r>
-            <w:r>
-              <w:rPr>
-                <w:rFonts w:ascii="Times New Roman" w:eastAsia="Times New Roman" w:hAnsi="Times New Roman" w:cs="Times New Roman"/>
-                <w:sz w:val="20"/>
-                <w:szCs w:val="20"/>
-              </w:rPr>
-              <w:t>ont controller, Template/Transform View)</w:t>
+              <w:t>Concurrency (Optimistic/Pessimistic )  Presentation patterns (Page/Front controller, Template/Transform View)</w:t>
             </w:r>
           </w:p>
           <w:p>
@@ -1583,17 +1436,21 @@
             <w:pPr>
               <w:rPr>
                 <w:rFonts w:ascii="Times New Roman" w:eastAsia="Times New Roman" w:hAnsi="Times New Roman" w:cs="Times New Roman"/>
-                <w:sz w:val="20"/>
-                <w:szCs w:val="20"/>
-              </w:rPr>
-            </w:pPr>
-            <w:r>
-              <w:rPr>
-                <w:rFonts w:ascii="Times New Roman" w:eastAsia="Times New Roman" w:hAnsi="Times New Roman" w:cs="Times New Roman"/>
-                <w:sz w:val="20"/>
-                <w:szCs w:val="20"/>
-              </w:rPr>
-              <w:t>Front-end exercises</w:t>
+                <w:b/>
+                <w:bCs/>
+                <w:sz w:val="20"/>
+                <w:szCs w:val="20"/>
+              </w:rPr>
+            </w:pPr>
+            <w:r>
+              <w:rPr>
+                <w:rFonts w:ascii="Times New Roman" w:eastAsia="Times New Roman" w:hAnsi="Times New Roman" w:cs="Times New Roman"/>
+                <w:b/>
+                <w:bCs/>
+                <w:sz w:val="20"/>
+                <w:szCs w:val="20"/>
+              </w:rPr>
+              <w:t>Assignment A2</w:t>
             </w:r>
           </w:p>
         </w:tc>
@@ -1625,7 +1482,34 @@
                 <w:sz w:val="20"/>
                 <w:szCs w:val="20"/>
               </w:rPr>
-              <w:t xml:space="preserve"> – progress and discussion</w:t>
+              <w:t xml:space="preserve"> – presentation and discussion</w:t>
+            </w:r>
+          </w:p>
+          <w:p>
+            <w:pPr>
+              <w:rPr>
+                <w:rFonts w:ascii="Times New Roman" w:eastAsia="Times New Roman" w:hAnsi="Times New Roman" w:cs="Times New Roman"/>
+                <w:b/>
+                <w:sz w:val="20"/>
+                <w:szCs w:val="20"/>
+              </w:rPr>
+            </w:pPr>
+            <w:r>
+              <w:rPr>
+                <w:rFonts w:ascii="Times New Roman" w:eastAsia="Times New Roman" w:hAnsi="Times New Roman" w:cs="Times New Roman"/>
+                <w:b/>
+                <w:sz w:val="20"/>
+                <w:szCs w:val="20"/>
+              </w:rPr>
+              <w:t xml:space="preserve">Elaboration – Iteration 1.2: </w:t>
+            </w:r>
+            <w:r>
+              <w:rPr>
+                <w:rFonts w:ascii="Times New Roman" w:eastAsia="Times New Roman" w:hAnsi="Times New Roman" w:cs="Times New Roman"/>
+                <w:sz w:val="20"/>
+                <w:szCs w:val="20"/>
+              </w:rPr>
+              <w:t>Design Model (UML sequence, collaboration diagrams, UML class diagrams, design patterns), Data Model</w:t>
             </w:r>
           </w:p>
         </w:tc>
@@ -1642,16 +1526,6 @@
                 <w:szCs w:val="20"/>
               </w:rPr>
             </w:pPr>
-            <w:r>
-              <w:rPr>
-                <w:rFonts w:ascii="Times New Roman" w:eastAsia="Times New Roman" w:hAnsi="Times New Roman" w:cs="Times New Roman"/>
-                <w:b/>
-                <w:sz w:val="20"/>
-                <w:szCs w:val="20"/>
-                <w:highlight w:val="yellow"/>
-              </w:rPr>
-              <w:t>Assignment A2</w:t>
-            </w:r>
           </w:p>
         </w:tc>
       </w:tr>
@@ -1733,59 +1607,6 @@
                 <w:szCs w:val="20"/>
               </w:rPr>
             </w:pPr>
-            <w:r>
-              <w:rPr>
-                <w:rFonts w:ascii="Times New Roman" w:eastAsia="Times New Roman" w:hAnsi="Times New Roman" w:cs="Times New Roman"/>
-                <w:sz w:val="20"/>
-                <w:szCs w:val="20"/>
-              </w:rPr>
-              <w:t xml:space="preserve">Creational design patterns – exercises </w:t>
-            </w:r>
-          </w:p>
-          <w:p>
-            <w:pPr>
-              <w:rPr>
-                <w:rFonts w:ascii="Times New Roman" w:eastAsia="Times New Roman" w:hAnsi="Times New Roman" w:cs="Times New Roman"/>
-                <w:b/>
-                <w:sz w:val="20"/>
-                <w:szCs w:val="20"/>
-              </w:rPr>
-            </w:pPr>
-            <w:r>
-              <w:rPr>
-                <w:rFonts w:ascii="Times New Roman" w:eastAsia="Times New Roman" w:hAnsi="Times New Roman" w:cs="Times New Roman"/>
-                <w:b/>
-                <w:sz w:val="20"/>
-                <w:szCs w:val="20"/>
-              </w:rPr>
-              <w:t>Assignment A3</w:t>
-            </w:r>
-            <w:r>
-              <w:rPr>
-                <w:rFonts w:ascii="Times New Roman" w:eastAsia="Times New Roman" w:hAnsi="Times New Roman" w:cs="Times New Roman"/>
-                <w:sz w:val="20"/>
-                <w:szCs w:val="20"/>
-              </w:rPr>
-              <w:t xml:space="preserve"> – presentation and </w:t>
-            </w:r>
-            <w:r>
-              <w:rPr>
-                <w:rFonts w:ascii="Times New Roman" w:eastAsia="Times New Roman" w:hAnsi="Times New Roman" w:cs="Times New Roman"/>
-                <w:sz w:val="20"/>
-                <w:szCs w:val="20"/>
-              </w:rPr>
-              <w:lastRenderedPageBreak/>
-              <w:t>discussion</w:t>
-            </w:r>
-          </w:p>
-          <w:p>
-            <w:pPr>
-              <w:rPr>
-                <w:rFonts w:ascii="Times New Roman" w:eastAsia="Times New Roman" w:hAnsi="Times New Roman" w:cs="Times New Roman"/>
-                <w:sz w:val="20"/>
-                <w:szCs w:val="20"/>
-              </w:rPr>
-            </w:pPr>
           </w:p>
           <w:p>
             <w:pPr>
@@ -1824,23 +1645,6 @@
                 <w:szCs w:val="20"/>
               </w:rPr>
             </w:pPr>
-            <w:r>
-              <w:rPr>
-                <w:rFonts w:ascii="Times New Roman" w:eastAsia="Times New Roman" w:hAnsi="Times New Roman" w:cs="Times New Roman"/>
-                <w:b/>
-                <w:sz w:val="20"/>
-                <w:szCs w:val="20"/>
-              </w:rPr>
-              <w:t xml:space="preserve">Project Deliverable 3: </w:t>
-            </w:r>
-            <w:r>
-              <w:rPr>
-                <w:rFonts w:ascii="Times New Roman" w:eastAsia="Times New Roman" w:hAnsi="Times New Roman" w:cs="Times New Roman"/>
-                <w:sz w:val="20"/>
-                <w:szCs w:val="20"/>
-              </w:rPr>
-              <w:t>Design Model, Data Model</w:t>
-            </w:r>
           </w:p>
         </w:tc>
       </w:tr>
@@ -1910,50 +1714,16 @@
                 <w:szCs w:val="20"/>
               </w:rPr>
             </w:pPr>
-            <w:r>
-              <w:rPr>
-                <w:rFonts w:ascii="Times New Roman" w:eastAsia="Times New Roman" w:hAnsi="Times New Roman" w:cs="Times New Roman"/>
-                <w:sz w:val="20"/>
-                <w:szCs w:val="20"/>
-              </w:rPr>
-              <w:t xml:space="preserve">Structural design patterns – exercises </w:t>
-            </w:r>
-          </w:p>
-          <w:p>
-            <w:pPr>
-              <w:rPr>
-                <w:rFonts w:ascii="Times New Roman" w:eastAsia="Times New Roman" w:hAnsi="Times New Roman" w:cs="Times New Roman"/>
-                <w:b/>
-                <w:sz w:val="20"/>
-                <w:szCs w:val="20"/>
-              </w:rPr>
-            </w:pPr>
-            <w:r>
-              <w:rPr>
-                <w:rFonts w:ascii="Times New Roman" w:eastAsia="Times New Roman" w:hAnsi="Times New Roman" w:cs="Times New Roman"/>
-                <w:b/>
-                <w:sz w:val="20"/>
-                <w:szCs w:val="20"/>
-              </w:rPr>
-              <w:t>Assignment A3</w:t>
-            </w:r>
-            <w:r>
-              <w:rPr>
-                <w:rFonts w:ascii="Times New Roman" w:eastAsia="Times New Roman" w:hAnsi="Times New Roman" w:cs="Times New Roman"/>
-                <w:sz w:val="20"/>
-                <w:szCs w:val="20"/>
-              </w:rPr>
-              <w:t xml:space="preserve"> – progress and discussion</w:t>
-            </w:r>
-            <w:r>
-              <w:rPr>
-                <w:rFonts w:ascii="Times New Roman" w:eastAsia="Times New Roman" w:hAnsi="Times New Roman" w:cs="Times New Roman"/>
-                <w:b/>
-                <w:sz w:val="20"/>
-                <w:szCs w:val="20"/>
-              </w:rPr>
-              <w:t xml:space="preserve"> </w:t>
-            </w:r>
+          </w:p>
+          <w:p>
+            <w:pPr>
+              <w:rPr>
+                <w:rFonts w:ascii="Times New Roman" w:eastAsia="Times New Roman" w:hAnsi="Times New Roman" w:cs="Times New Roman"/>
+                <w:b/>
+                <w:sz w:val="20"/>
+                <w:szCs w:val="20"/>
+              </w:rPr>
+            </w:pPr>
           </w:p>
         </w:tc>
         <w:tc>
@@ -2026,6 +1796,23 @@
                 <w:szCs w:val="20"/>
               </w:rPr>
             </w:pPr>
+            <w:r>
+              <w:rPr>
+                <w:rFonts w:ascii="Times New Roman" w:eastAsia="Times New Roman" w:hAnsi="Times New Roman" w:cs="Times New Roman"/>
+                <w:b/>
+                <w:sz w:val="20"/>
+                <w:szCs w:val="20"/>
+              </w:rPr>
+              <w:t xml:space="preserve">Project Deliverable 3: </w:t>
+            </w:r>
+            <w:r>
+              <w:rPr>
+                <w:rFonts w:ascii="Times New Roman" w:eastAsia="Times New Roman" w:hAnsi="Times New Roman" w:cs="Times New Roman"/>
+                <w:sz w:val="20"/>
+                <w:szCs w:val="20"/>
+              </w:rPr>
+              <w:t>Design Model, Data Model</w:t>
+            </w:r>
           </w:p>
         </w:tc>
       </w:tr>
@@ -2049,6 +1836,7 @@
                 <w:sz w:val="20"/>
                 <w:szCs w:val="20"/>
               </w:rPr>
+              <w:lastRenderedPageBreak/>
               <w:t>W11</w:t>
             </w:r>
           </w:p>
@@ -2166,7 +1954,16 @@
                 <w:szCs w:val="20"/>
                 <w:highlight w:val="yellow"/>
               </w:rPr>
-              <w:t>Assignment A3</w:t>
+              <w:t>Assignment A</w:t>
+            </w:r>
+            <w:r>
+              <w:rPr>
+                <w:rFonts w:ascii="Times New Roman" w:eastAsia="Times New Roman" w:hAnsi="Times New Roman" w:cs="Times New Roman"/>
+                <w:b/>
+                <w:sz w:val="20"/>
+                <w:szCs w:val="20"/>
+              </w:rPr>
+              <w:t>2</w:t>
             </w:r>
           </w:p>
         </w:tc>
@@ -2465,15 +2262,7 @@
                 <w:sz w:val="20"/>
                 <w:szCs w:val="20"/>
               </w:rPr>
-              <w:t xml:space="preserve">De </w:t>
-            </w:r>
-            <w:r>
-              <w:rPr>
-                <w:rFonts w:ascii="Times New Roman" w:eastAsia="Times New Roman" w:hAnsi="Times New Roman" w:cs="Times New Roman"/>
-                <w:sz w:val="20"/>
-                <w:szCs w:val="20"/>
-              </w:rPr>
-              <w:t>rezerva daca a fi Midterm</w:t>
+              <w:t>De rezerva daca a fi Midterm</w:t>
             </w:r>
           </w:p>
         </w:tc>
@@ -2665,17 +2454,7 @@
           <w:sz w:val="20"/>
           <w:szCs w:val="20"/>
         </w:rPr>
-        <w:t>You have a delay of 1 week then you lose one point of the assignment final grade. (Not applied if it</w:t>
-      </w:r>
-      <w:r>
-        <w:rPr>
-          <w:rFonts w:ascii="Times New Roman" w:eastAsia="Times New Roman" w:hAnsi="Times New Roman" w:cs="Times New Roman"/>
-          <w:b/>
-          <w:color w:val="FF0000"/>
-          <w:sz w:val="20"/>
-          <w:szCs w:val="20"/>
-        </w:rPr>
-        <w:t xml:space="preserve"> is the first delay in the semester.)</w:t>
+        <w:t>You have a delay of 1 week then you lose one point of the assignment final grade. (Not applied if it is the first delay in the semester.)</w:t>
       </w:r>
     </w:p>
     <w:p>
@@ -2821,17 +2600,7 @@
           <w:sz w:val="20"/>
           <w:szCs w:val="20"/>
         </w:rPr>
-        <w:t>No migration between groups is allowe</w:t>
-      </w:r>
-      <w:r>
-        <w:rPr>
-          <w:rFonts w:ascii="Times New Roman" w:eastAsia="Times New Roman" w:hAnsi="Times New Roman" w:cs="Times New Roman"/>
-          <w:b/>
-          <w:color w:val="FF0000"/>
-          <w:sz w:val="20"/>
-          <w:szCs w:val="20"/>
-        </w:rPr>
-        <w:t xml:space="preserve">d </w:t>
+        <w:t xml:space="preserve">No migration between groups is allowed </w:t>
       </w:r>
     </w:p>
     <w:p>

</xml_diff>